<commit_message>
Added GAPDH primer to table 1.  Closes #10
</commit_message>
<xml_diff>
--- a/Manuscripts/Hatfield et al Submission/Table 1.docx
+++ b/Manuscripts/Hatfield et al Submission/Table 1.docx
@@ -375,6 +375,70 @@
                 <w:color w:val="000000"/>
               </w:rPr>
               <w:t>AGAAGCTCCTGAGTTTGCCC</w:t>
+            </w:r>
+          </w:p>
+        </w:tc>
+      </w:tr>
+      <w:tr>
+        <w:tc>
+          <w:tcPr>
+            <w:tcW w:w="1150" w:type="dxa"/>
+          </w:tcPr>
+          <w:p>
+            <w:pPr>
+              <w:rPr>
+                <w:rFonts w:cs="Times New Roman"/>
+                <w:i/>
+              </w:rPr>
+            </w:pPr>
+            <w:proofErr w:type="spellStart"/>
+            <w:r>
+              <w:rPr>
+                <w:rFonts w:cs="Times New Roman"/>
+                <w:i/>
+              </w:rPr>
+              <w:t>Gapdh</w:t>
+            </w:r>
+            <w:proofErr w:type="spellEnd"/>
+          </w:p>
+        </w:tc>
+        <w:tc>
+          <w:tcPr>
+            <w:tcW w:w="3871" w:type="dxa"/>
+          </w:tcPr>
+          <w:p>
+            <w:pPr>
+              <w:rPr>
+                <w:rFonts w:eastAsia="Times New Roman" w:cs="Times New Roman"/>
+                <w:color w:val="000000"/>
+              </w:rPr>
+            </w:pPr>
+            <w:r>
+              <w:rPr>
+                <w:rFonts w:eastAsia="Times New Roman" w:cs="Times New Roman"/>
+                <w:color w:val="000000"/>
+              </w:rPr>
+              <w:t>CACTTGAAGGGTGGAGCCAA</w:t>
+            </w:r>
+          </w:p>
+        </w:tc>
+        <w:tc>
+          <w:tcPr>
+            <w:tcW w:w="3947" w:type="dxa"/>
+          </w:tcPr>
+          <w:p>
+            <w:pPr>
+              <w:rPr>
+                <w:rFonts w:eastAsia="Times New Roman" w:cs="Times New Roman"/>
+                <w:color w:val="000000"/>
+              </w:rPr>
+            </w:pPr>
+            <w:r>
+              <w:rPr>
+                <w:rFonts w:eastAsia="Times New Roman" w:cs="Times New Roman"/>
+                <w:color w:val="000000"/>
+              </w:rPr>
+              <w:t>ACCCATCACAAACATGGGGG</w:t>
             </w:r>
           </w:p>
         </w:tc>

</xml_diff>